<commit_message>
Evaluation Section Edited in Report
</commit_message>
<xml_diff>
--- a/7COM1079_Final report_template-2.docx
+++ b/7COM1079_Final report_template-2.docx
@@ -383,6 +383,12 @@
         </w:rPr>
         <w:t>:</w:t>
       </w:r>
+      <w:r>
+        <w:rPr>
+          <w:rFonts w:ascii="Times New Roman" w:eastAsia="Times New Roman" w:hAnsi="Times New Roman" w:cs="Times New Roman"/>
+        </w:rPr>
+        <w:t xml:space="preserve"> A119</w:t>
+      </w:r>
     </w:p>
     <w:p>
       <w:pPr>
@@ -403,6 +409,12 @@
         </w:rPr>
         <w:t xml:space="preserve">Dataset number: </w:t>
       </w:r>
+      <w:r>
+        <w:rPr>
+          <w:rFonts w:ascii="Times New Roman" w:eastAsia="Times New Roman" w:hAnsi="Times New Roman" w:cs="Times New Roman"/>
+        </w:rPr>
+        <w:t>ds085</w:t>
+      </w:r>
     </w:p>
     <w:p>
       <w:pPr>
@@ -750,39 +762,6 @@
           <w:rFonts w:ascii="Times New Roman" w:eastAsia="Times New Roman" w:hAnsi="Times New Roman" w:cs="Times New Roman"/>
         </w:rPr>
         <w:t>Table of Contents</w:t>
-      </w:r>
-      <w:r>
-        <w:rPr>
-          <w:rFonts w:ascii="Times New Roman" w:eastAsia="Times New Roman" w:hAnsi="Times New Roman" w:cs="Times New Roman"/>
-        </w:rPr>
-        <w:t xml:space="preserve"> </w:t>
-      </w:r>
-      <w:r>
-        <w:rPr>
-          <w:rFonts w:ascii="Times New Roman" w:eastAsia="Times New Roman" w:hAnsi="Times New Roman" w:cs="Times New Roman"/>
-          <w:i/>
-          <w:iCs/>
-          <w:highlight w:val="yellow"/>
-        </w:rPr>
-        <w:t xml:space="preserve">add page numbers </w:t>
-      </w:r>
-      <w:r>
-        <w:rPr>
-          <w:rFonts w:ascii="Times New Roman" w:eastAsia="Times New Roman" w:hAnsi="Times New Roman" w:cs="Times New Roman"/>
-          <w:i/>
-          <w:iCs/>
-          <w:highlight w:val="yellow"/>
-        </w:rPr>
-        <w:t xml:space="preserve">from </w:t>
-      </w:r>
-      <w:r>
-        <w:rPr>
-          <w:rFonts w:ascii="Times New Roman" w:eastAsia="Times New Roman" w:hAnsi="Times New Roman" w:cs="Times New Roman"/>
-          <w:i/>
-          <w:iCs/>
-          <w:highlight w:val="yellow"/>
-        </w:rPr>
-        <w:t>here</w:t>
       </w:r>
     </w:p>
     <w:p>
@@ -3691,19 +3670,7 @@
         <w:rPr>
           <w:rFonts w:ascii="Times New Roman" w:eastAsia="Times New Roman" w:hAnsi="Times New Roman" w:cs="Times New Roman"/>
         </w:rPr>
-        <w:t xml:space="preserve">results. </w:t>
-      </w:r>
-      <w:r>
-        <w:rPr>
-          <w:rFonts w:ascii="Times New Roman" w:eastAsia="Times New Roman" w:hAnsi="Times New Roman" w:cs="Times New Roman"/>
-        </w:rPr>
-        <w:t xml:space="preserve">Report writing took a little bit more time and was not well formatted in the first draft. </w:t>
-      </w:r>
-      <w:r>
-        <w:rPr>
-          <w:rFonts w:ascii="Times New Roman" w:eastAsia="Times New Roman" w:hAnsi="Times New Roman" w:cs="Times New Roman"/>
-        </w:rPr>
-        <w:t>Proofreading could have taken more time.</w:t>
+        <w:t>results. Report writing took a little bit more time and was not well formatted in the first draft. Proofreading could have taken more time.</w:t>
       </w:r>
     </w:p>
     <w:p>
@@ -3816,35 +3783,7 @@
           <w:rFonts w:ascii="Times New Roman" w:eastAsia="Times New Roman" w:hAnsi="Times New Roman" w:cs="Times New Roman"/>
           <w:bCs/>
         </w:rPr>
-        <w:t>Online and offline meetings also made the work easy</w:t>
-      </w:r>
-      <w:r>
-        <w:rPr>
-          <w:rFonts w:ascii="Times New Roman" w:eastAsia="Times New Roman" w:hAnsi="Times New Roman" w:cs="Times New Roman"/>
-          <w:bCs/>
-        </w:rPr>
-        <w:t>,</w:t>
-      </w:r>
-      <w:r>
-        <w:rPr>
-          <w:rFonts w:ascii="Times New Roman" w:eastAsia="Times New Roman" w:hAnsi="Times New Roman" w:cs="Times New Roman"/>
-          <w:bCs/>
-        </w:rPr>
-        <w:t xml:space="preserve"> which helped </w:t>
-      </w:r>
-      <w:r>
-        <w:rPr>
-          <w:rFonts w:ascii="Times New Roman" w:eastAsia="Times New Roman" w:hAnsi="Times New Roman" w:cs="Times New Roman"/>
-          <w:bCs/>
-        </w:rPr>
-        <w:t>with</w:t>
-      </w:r>
-      <w:r>
-        <w:rPr>
-          <w:rFonts w:ascii="Times New Roman" w:eastAsia="Times New Roman" w:hAnsi="Times New Roman" w:cs="Times New Roman"/>
-          <w:bCs/>
-        </w:rPr>
-        <w:t xml:space="preserve"> time management. </w:t>
+        <w:t xml:space="preserve">Online and offline meetings also made the work easy, which helped with time management. </w:t>
       </w:r>
       <w:r>
         <w:rPr>
@@ -3858,7 +3797,7 @@
           <w:rFonts w:ascii="Times New Roman" w:eastAsia="Times New Roman" w:hAnsi="Times New Roman" w:cs="Times New Roman"/>
           <w:bCs/>
         </w:rPr>
-        <w:t>. Some minor plotting and testing delays were absorbed without affecting the final submission deadline, and all changes were on time.</w:t>
+        <w:t xml:space="preserve">. </w:t>
       </w:r>
     </w:p>
     <w:p>
@@ -3886,35 +3825,141 @@
         <w:rPr>
           <w:rFonts w:ascii="Times New Roman" w:eastAsia="Times New Roman" w:hAnsi="Times New Roman" w:cs="Times New Roman"/>
         </w:rPr>
-        <w:t>Project’s overall judgement (</w:t>
-      </w:r>
-      <w:r>
+        <w:t>Project’s overall judgement</w:t>
+      </w:r>
+    </w:p>
+    <w:p>
+      <w:pPr>
+        <w:pStyle w:val="ListParagraph"/>
+        <w:ind w:left="1440"/>
         <w:rPr>
           <w:rFonts w:ascii="Times New Roman" w:eastAsia="Times New Roman" w:hAnsi="Times New Roman" w:cs="Times New Roman"/>
           <w:b/>
         </w:rPr>
-        <w:t>50 words)</w:t>
-      </w:r>
+      </w:pPr>
     </w:p>
     <w:p>
       <w:pPr>
         <w:pStyle w:val="ListParagraph"/>
         <w:ind w:left="1440"/>
-        <w:rPr>
-          <w:rFonts w:ascii="Times New Roman" w:eastAsia="Times New Roman" w:hAnsi="Times New Roman" w:cs="Times New Roman"/>
-          <w:b/>
-        </w:rPr>
-      </w:pPr>
-    </w:p>
-    <w:p>
-      <w:pPr>
-        <w:pStyle w:val="ListParagraph"/>
-        <w:ind w:left="1440"/>
-        <w:rPr>
-          <w:rFonts w:ascii="Times New Roman" w:eastAsia="Times New Roman" w:hAnsi="Times New Roman" w:cs="Times New Roman"/>
-          <w:b/>
-        </w:rPr>
-      </w:pPr>
+        <w:jc w:val="both"/>
+        <w:rPr>
+          <w:rFonts w:ascii="Times New Roman" w:eastAsia="Times New Roman" w:hAnsi="Times New Roman" w:cs="Times New Roman"/>
+          <w:bCs/>
+        </w:rPr>
+      </w:pPr>
+      <w:r>
+        <w:rPr>
+          <w:rFonts w:ascii="Times New Roman" w:eastAsia="Times New Roman" w:hAnsi="Times New Roman" w:cs="Times New Roman"/>
+          <w:bCs/>
+        </w:rPr>
+        <w:t xml:space="preserve">The project was completed </w:t>
+      </w:r>
+      <w:r>
+        <w:rPr>
+          <w:rFonts w:ascii="Times New Roman" w:eastAsia="Times New Roman" w:hAnsi="Times New Roman" w:cs="Times New Roman"/>
+          <w:bCs/>
+        </w:rPr>
+        <w:t>successfully with clean, well</w:t>
+      </w:r>
+      <w:r>
+        <w:rPr>
+          <w:rFonts w:ascii="Times New Roman" w:eastAsia="Times New Roman" w:hAnsi="Times New Roman" w:cs="Times New Roman"/>
+          <w:bCs/>
+        </w:rPr>
+        <w:t>-</w:t>
+      </w:r>
+      <w:r>
+        <w:rPr>
+          <w:rFonts w:ascii="Times New Roman" w:eastAsia="Times New Roman" w:hAnsi="Times New Roman" w:cs="Times New Roman"/>
+          <w:bCs/>
+        </w:rPr>
+        <w:t xml:space="preserve">commented R code and </w:t>
+      </w:r>
+      <w:r>
+        <w:rPr>
+          <w:rFonts w:ascii="Times New Roman" w:eastAsia="Times New Roman" w:hAnsi="Times New Roman" w:cs="Times New Roman"/>
+          <w:bCs/>
+        </w:rPr>
+        <w:t xml:space="preserve">a </w:t>
+      </w:r>
+      <w:r>
+        <w:rPr>
+          <w:rFonts w:ascii="Times New Roman" w:eastAsia="Times New Roman" w:hAnsi="Times New Roman" w:cs="Times New Roman"/>
+          <w:bCs/>
+        </w:rPr>
+        <w:t>professional report. All requirements were met with clear visuali</w:t>
+      </w:r>
+      <w:r>
+        <w:rPr>
+          <w:rFonts w:ascii="Times New Roman" w:eastAsia="Times New Roman" w:hAnsi="Times New Roman" w:cs="Times New Roman"/>
+          <w:bCs/>
+        </w:rPr>
+        <w:t xml:space="preserve">sations, statistical testing and good analysis. Collaboration was excellent throughout, resulting in </w:t>
+      </w:r>
+      <w:r>
+        <w:rPr>
+          <w:rFonts w:ascii="Times New Roman" w:eastAsia="Times New Roman" w:hAnsi="Times New Roman" w:cs="Times New Roman"/>
+          <w:bCs/>
+        </w:rPr>
+        <w:t xml:space="preserve">a </w:t>
+      </w:r>
+      <w:r>
+        <w:rPr>
+          <w:rFonts w:ascii="Times New Roman" w:eastAsia="Times New Roman" w:hAnsi="Times New Roman" w:cs="Times New Roman"/>
+          <w:bCs/>
+        </w:rPr>
+        <w:t xml:space="preserve">high-quality </w:t>
+      </w:r>
+      <w:r>
+        <w:rPr>
+          <w:rFonts w:ascii="Times New Roman" w:eastAsia="Times New Roman" w:hAnsi="Times New Roman" w:cs="Times New Roman"/>
+          <w:bCs/>
+        </w:rPr>
+        <w:t>work report with good results</w:t>
+      </w:r>
+      <w:r>
+        <w:rPr>
+          <w:rFonts w:ascii="Times New Roman" w:eastAsia="Times New Roman" w:hAnsi="Times New Roman" w:cs="Times New Roman"/>
+          <w:bCs/>
+        </w:rPr>
+        <w:t>,</w:t>
+      </w:r>
+      <w:r>
+        <w:rPr>
+          <w:rFonts w:ascii="Times New Roman" w:eastAsia="Times New Roman" w:hAnsi="Times New Roman" w:cs="Times New Roman"/>
+          <w:bCs/>
+        </w:rPr>
+        <w:t xml:space="preserve"> which can </w:t>
+      </w:r>
+      <w:r>
+        <w:rPr>
+          <w:rFonts w:ascii="Times New Roman" w:eastAsia="Times New Roman" w:hAnsi="Times New Roman" w:cs="Times New Roman"/>
+          <w:bCs/>
+        </w:rPr>
+        <w:t>help</w:t>
+      </w:r>
+      <w:r>
+        <w:rPr>
+          <w:rFonts w:ascii="Times New Roman" w:eastAsia="Times New Roman" w:hAnsi="Times New Roman" w:cs="Times New Roman"/>
+          <w:bCs/>
+        </w:rPr>
+        <w:t xml:space="preserve"> us achieve </w:t>
+      </w:r>
+      <w:r>
+        <w:rPr>
+          <w:rFonts w:ascii="Times New Roman" w:eastAsia="Times New Roman" w:hAnsi="Times New Roman" w:cs="Times New Roman"/>
+          <w:bCs/>
+        </w:rPr>
+        <w:t>well-deserved marks</w:t>
+      </w:r>
+      <w:r>
+        <w:rPr>
+          <w:rFonts w:ascii="Times New Roman" w:eastAsia="Times New Roman" w:hAnsi="Times New Roman" w:cs="Times New Roman"/>
+          <w:bCs/>
+        </w:rPr>
+        <w:t>.</w:t>
+      </w:r>
     </w:p>
     <w:p>
       <w:pPr>
@@ -3942,88 +3987,20 @@
       <w:r>
         <w:rPr>
           <w:rFonts w:ascii="Times New Roman" w:eastAsia="Times New Roman" w:hAnsi="Times New Roman" w:cs="Times New Roman"/>
-          <w:i/>
-          <w:iCs/>
-        </w:rPr>
-        <w:t xml:space="preserve">Note any </w:t>
-      </w:r>
-      <w:r>
-        <w:rPr>
-          <w:rFonts w:ascii="Times New Roman" w:eastAsia="Times New Roman" w:hAnsi="Times New Roman" w:cs="Times New Roman"/>
-          <w:i/>
-          <w:iCs/>
-        </w:rPr>
-        <w:t>changes</w:t>
-      </w:r>
-      <w:r>
-        <w:rPr>
-          <w:rFonts w:ascii="Times New Roman" w:eastAsia="Times New Roman" w:hAnsi="Times New Roman" w:cs="Times New Roman"/>
-          <w:i/>
-          <w:iCs/>
-        </w:rPr>
-        <w:t xml:space="preserve"> </w:t>
-      </w:r>
-      <w:r>
-        <w:rPr>
-          <w:rFonts w:ascii="Times New Roman" w:eastAsia="Times New Roman" w:hAnsi="Times New Roman" w:cs="Times New Roman"/>
-          <w:i/>
-          <w:iCs/>
-        </w:rPr>
-        <w:t>t</w:t>
-      </w:r>
-      <w:r>
-        <w:rPr>
-          <w:rFonts w:ascii="Times New Roman" w:eastAsia="Times New Roman" w:hAnsi="Times New Roman" w:cs="Times New Roman"/>
-          <w:i/>
-          <w:iCs/>
-        </w:rPr>
-        <w:t xml:space="preserve">o group since </w:t>
-      </w:r>
-      <w:r>
-        <w:rPr>
-          <w:rFonts w:ascii="Times New Roman" w:eastAsia="Times New Roman" w:hAnsi="Times New Roman" w:cs="Times New Roman"/>
-          <w:i/>
-          <w:iCs/>
-        </w:rPr>
-        <w:t>original allocation if applicable</w:t>
-      </w:r>
-      <w:r>
-        <w:rPr>
-          <w:rFonts w:ascii="Times New Roman" w:eastAsia="Times New Roman" w:hAnsi="Times New Roman" w:cs="Times New Roman"/>
-          <w:i/>
-          <w:iCs/>
-        </w:rPr>
-        <w:t xml:space="preserve">. </w:t>
-      </w:r>
-      <w:r>
-        <w:rPr>
-          <w:rFonts w:ascii="Times New Roman" w:eastAsia="Times New Roman" w:hAnsi="Times New Roman" w:cs="Times New Roman"/>
-          <w:i/>
-          <w:iCs/>
-        </w:rPr>
-        <w:t xml:space="preserve">Add new </w:t>
-      </w:r>
-      <w:r>
-        <w:rPr>
-          <w:rFonts w:ascii="Times New Roman" w:eastAsia="Times New Roman" w:hAnsi="Times New Roman" w:cs="Times New Roman"/>
-          <w:i/>
-          <w:iCs/>
-        </w:rPr>
-        <w:t xml:space="preserve">or amended </w:t>
-      </w:r>
-      <w:r>
-        <w:rPr>
-          <w:rFonts w:ascii="Times New Roman" w:eastAsia="Times New Roman" w:hAnsi="Times New Roman" w:cs="Times New Roman"/>
-          <w:i/>
-          <w:iCs/>
-        </w:rPr>
-        <w:t>GitHub Ids for new members</w:t>
-      </w:r>
-      <w:r>
-        <w:rPr>
-          <w:rFonts w:ascii="Times New Roman" w:eastAsia="Times New Roman" w:hAnsi="Times New Roman" w:cs="Times New Roman"/>
-        </w:rPr>
-        <w:t xml:space="preserve"> </w:t>
+        </w:rPr>
+        <w:t>Comment on the Git</w:t>
+      </w:r>
+      <w:r>
+        <w:rPr>
+          <w:rFonts w:ascii="Times New Roman" w:eastAsia="Times New Roman" w:hAnsi="Times New Roman" w:cs="Times New Roman"/>
+        </w:rPr>
+        <w:t>Hub</w:t>
+      </w:r>
+      <w:r>
+        <w:rPr>
+          <w:rFonts w:ascii="Times New Roman" w:eastAsia="Times New Roman" w:hAnsi="Times New Roman" w:cs="Times New Roman"/>
+        </w:rPr>
+        <w:t xml:space="preserve"> log output </w:t>
       </w:r>
       <w:r>
         <w:rPr>
@@ -4031,17 +4008,24 @@
           <w:b/>
           <w:bCs/>
         </w:rPr>
-        <w:t>(75 words, write only if applies to your group arrangements)</w:t>
-      </w:r>
-    </w:p>
-    <w:p>
-      <w:pPr>
-        <w:pStyle w:val="ListParagraph"/>
-        <w:numPr>
-          <w:ilvl w:val="1"/>
-          <w:numId w:val="32"/>
-        </w:numPr>
-        <w:ind w:hanging="720"/>
+        <w:t xml:space="preserve">(50 words) </w:t>
+      </w:r>
+    </w:p>
+    <w:p>
+      <w:pPr>
+        <w:pStyle w:val="ListParagraph"/>
+        <w:ind w:left="1440"/>
+        <w:rPr>
+          <w:rFonts w:ascii="Times New Roman" w:eastAsia="Times New Roman" w:hAnsi="Times New Roman" w:cs="Times New Roman"/>
+          <w:i/>
+          <w:iCs/>
+        </w:rPr>
+      </w:pPr>
+    </w:p>
+    <w:p>
+      <w:pPr>
+        <w:pStyle w:val="ListParagraph"/>
+        <w:ind w:left="1440"/>
         <w:rPr>
           <w:rFonts w:ascii="Times New Roman" w:eastAsia="Times New Roman" w:hAnsi="Times New Roman" w:cs="Times New Roman"/>
           <w:b/>
@@ -4052,112 +4036,69 @@
         <w:rPr>
           <w:rFonts w:ascii="Times New Roman" w:eastAsia="Times New Roman" w:hAnsi="Times New Roman" w:cs="Times New Roman"/>
         </w:rPr>
-        <w:t>Comment on the Git</w:t>
-      </w:r>
-      <w:r>
-        <w:rPr>
-          <w:rFonts w:ascii="Times New Roman" w:eastAsia="Times New Roman" w:hAnsi="Times New Roman" w:cs="Times New Roman"/>
-        </w:rPr>
-        <w:t>Hub</w:t>
-      </w:r>
-      <w:r>
-        <w:rPr>
-          <w:rFonts w:ascii="Times New Roman" w:eastAsia="Times New Roman" w:hAnsi="Times New Roman" w:cs="Times New Roman"/>
-        </w:rPr>
-        <w:t xml:space="preserve"> log output </w:t>
-      </w:r>
-      <w:r>
-        <w:rPr>
-          <w:rFonts w:ascii="Times New Roman" w:eastAsia="Times New Roman" w:hAnsi="Times New Roman" w:cs="Times New Roman"/>
-          <w:b/>
-          <w:bCs/>
-        </w:rPr>
-        <w:t xml:space="preserve">(50 words) </w:t>
-      </w:r>
-    </w:p>
-    <w:p>
-      <w:pPr>
-        <w:pStyle w:val="ListParagraph"/>
-        <w:ind w:left="1440"/>
-        <w:rPr>
-          <w:rFonts w:ascii="Times New Roman" w:eastAsia="Times New Roman" w:hAnsi="Times New Roman" w:cs="Times New Roman"/>
-          <w:b/>
-          <w:bCs/>
-        </w:rPr>
-      </w:pPr>
-      <w:r>
-        <w:rPr>
-          <w:rFonts w:ascii="Times New Roman" w:eastAsia="Times New Roman" w:hAnsi="Times New Roman" w:cs="Times New Roman"/>
-          <w:i/>
-          <w:iCs/>
-          <w:highlight w:val="yellow"/>
-        </w:rPr>
-        <w:t>Please comment on the GitHub log output, and refer to it as being</w:t>
-      </w:r>
-      <w:r>
-        <w:rPr>
-          <w:rFonts w:ascii="Times New Roman" w:eastAsia="Times New Roman" w:hAnsi="Times New Roman" w:cs="Times New Roman"/>
-          <w:i/>
-          <w:iCs/>
-          <w:highlight w:val="yellow"/>
-        </w:rPr>
-        <w:t xml:space="preserve"> </w:t>
-      </w:r>
-      <w:r>
-        <w:rPr>
-          <w:rFonts w:ascii="Times New Roman" w:eastAsia="Times New Roman" w:hAnsi="Times New Roman" w:cs="Times New Roman"/>
-          <w:i/>
-          <w:iCs/>
-          <w:highlight w:val="yellow"/>
-        </w:rPr>
-        <w:t>placed into</w:t>
-      </w:r>
-      <w:r>
-        <w:rPr>
-          <w:rFonts w:ascii="Times New Roman" w:eastAsia="Times New Roman" w:hAnsi="Times New Roman" w:cs="Times New Roman"/>
-          <w:b/>
-          <w:bCs/>
-        </w:rPr>
-        <w:t xml:space="preserve"> </w:t>
-      </w:r>
-      <w:r>
-        <w:rPr>
-          <w:rFonts w:ascii="Times New Roman" w:eastAsiaTheme="minorEastAsia" w:hAnsi="Times New Roman" w:cs="Times New Roman"/>
-          <w:i/>
-          <w:iCs/>
-          <w:highlight w:val="yellow"/>
-        </w:rPr>
-        <w:t>Appendix B.</w:t>
-      </w:r>
-      <w:r>
-        <w:rPr>
-          <w:rFonts w:ascii="Times New Roman" w:eastAsia="Times New Roman" w:hAnsi="Times New Roman" w:cs="Times New Roman"/>
-          <w:b/>
-          <w:bCs/>
-        </w:rPr>
-        <w:t xml:space="preserve"> </w:t>
-      </w:r>
-    </w:p>
-    <w:p>
-      <w:pPr>
+        <w:t xml:space="preserve">The </w:t>
+      </w:r>
+      <w:r>
+        <w:rPr>
+          <w:rFonts w:ascii="Times New Roman" w:eastAsia="Times New Roman" w:hAnsi="Times New Roman" w:cs="Times New Roman"/>
+        </w:rPr>
+        <w:t>GitH</w:t>
+      </w:r>
+      <w:r>
+        <w:rPr>
+          <w:rFonts w:ascii="Times New Roman" w:eastAsia="Times New Roman" w:hAnsi="Times New Roman" w:cs="Times New Roman"/>
+        </w:rPr>
+        <w:t>ub commit log in Appendi</w:t>
+      </w:r>
+      <w:r>
+        <w:rPr>
+          <w:rFonts w:ascii="Times New Roman" w:eastAsia="Times New Roman" w:hAnsi="Times New Roman" w:cs="Times New Roman"/>
+        </w:rPr>
+        <w:t xml:space="preserve">x B shows regular, balanced contributions from all group members throughout, with clear messages and </w:t>
+      </w:r>
+      <w:r>
+        <w:rPr>
+          <w:rFonts w:ascii="Times New Roman" w:eastAsia="Times New Roman" w:hAnsi="Times New Roman" w:cs="Times New Roman"/>
+        </w:rPr>
+        <w:t>timely commits e</w:t>
+      </w:r>
+      <w:r>
+        <w:rPr>
+          <w:rFonts w:ascii="Times New Roman" w:eastAsia="Times New Roman" w:hAnsi="Times New Roman" w:cs="Times New Roman"/>
+        </w:rPr>
+        <w:t>vi</w:t>
+      </w:r>
+      <w:r>
+        <w:rPr>
+          <w:rFonts w:ascii="Times New Roman" w:eastAsia="Times New Roman" w:hAnsi="Times New Roman" w:cs="Times New Roman"/>
+        </w:rPr>
+        <w:t>d</w:t>
+      </w:r>
+      <w:r>
+        <w:rPr>
+          <w:rFonts w:ascii="Times New Roman" w:eastAsia="Times New Roman" w:hAnsi="Times New Roman" w:cs="Times New Roman"/>
+        </w:rPr>
+        <w:t>en</w:t>
+      </w:r>
+      <w:r>
+        <w:rPr>
+          <w:rFonts w:ascii="Times New Roman" w:eastAsia="Times New Roman" w:hAnsi="Times New Roman" w:cs="Times New Roman"/>
+        </w:rPr>
+        <w:t>cing source version control and collaboration.</w:t>
+      </w:r>
+    </w:p>
+    <w:p>
+      <w:pPr>
+        <w:pStyle w:val="ListParagraph"/>
         <w:spacing w:before="240" w:after="240"/>
-        <w:ind w:left="1440"/>
-        <w:rPr>
-          <w:rFonts w:ascii="Times New Roman" w:eastAsia="Times New Roman" w:hAnsi="Times New Roman" w:cs="Times New Roman"/>
-          <w:i/>
-          <w:iCs/>
-          <w:highlight w:val="yellow"/>
-        </w:rPr>
-      </w:pPr>
-      <w:r>
-        <w:rPr>
-          <w:rFonts w:ascii="Times New Roman" w:eastAsia="Times New Roman" w:hAnsi="Times New Roman" w:cs="Times New Roman"/>
-          <w:i/>
-          <w:iCs/>
-          <w:highlight w:val="yellow"/>
-        </w:rPr>
-        <w:t>From your Git log, select three most significant commits during this project and include the following for each:</w:t>
-      </w:r>
+        <w:ind w:left="1890"/>
+        <w:rPr>
+          <w:rFonts w:ascii="Times New Roman" w:eastAsia="Times New Roman" w:hAnsi="Times New Roman" w:cs="Times New Roman"/>
+          <w:i/>
+          <w:iCs/>
+          <w:highlight w:val="yellow"/>
+        </w:rPr>
+      </w:pPr>
     </w:p>
     <w:p>
       <w:pPr>
@@ -4172,7 +4113,6 @@
           <w:rFonts w:ascii="Times New Roman" w:eastAsia="Times New Roman" w:hAnsi="Times New Roman" w:cs="Times New Roman"/>
           <w:i/>
           <w:iCs/>
-          <w:highlight w:val="yellow"/>
         </w:rPr>
       </w:pPr>
       <w:r>
@@ -4182,7 +4122,6 @@
           <w:bCs/>
           <w:i/>
           <w:iCs/>
-          <w:highlight w:val="yellow"/>
         </w:rPr>
         <w:t>Commit Message:</w:t>
       </w:r>
@@ -4191,7 +4130,6 @@
           <w:rFonts w:ascii="Times New Roman" w:eastAsia="Times New Roman" w:hAnsi="Times New Roman" w:cs="Times New Roman"/>
           <w:i/>
           <w:iCs/>
-          <w:highlight w:val="yellow"/>
         </w:rPr>
         <w:t xml:space="preserve"> [Insert Commit Message] Brief explanation of </w:t>
       </w:r>
@@ -4200,7 +4138,6 @@
           <w:rFonts w:ascii="Times New Roman" w:eastAsia="Times New Roman" w:hAnsi="Times New Roman" w:cs="Times New Roman"/>
           <w:i/>
           <w:iCs/>
-          <w:highlight w:val="yellow"/>
         </w:rPr>
         <w:t>the broader</w:t>
       </w:r>
@@ -4209,7 +4146,6 @@
           <w:rFonts w:ascii="Times New Roman" w:eastAsia="Times New Roman" w:hAnsi="Times New Roman" w:cs="Times New Roman"/>
           <w:i/>
           <w:iCs/>
-          <w:highlight w:val="yellow"/>
         </w:rPr>
         <w:t xml:space="preserve"> impact</w:t>
       </w:r>
@@ -4218,10 +4154,21 @@
           <w:rFonts w:ascii="Times New Roman" w:eastAsia="Times New Roman" w:hAnsi="Times New Roman" w:cs="Times New Roman"/>
           <w:i/>
           <w:iCs/>
-          <w:highlight w:val="yellow"/>
         </w:rPr>
         <w:t xml:space="preserve"> of the change</w:t>
       </w:r>
+    </w:p>
+    <w:p>
+      <w:pPr>
+        <w:pStyle w:val="ListParagraph"/>
+        <w:spacing w:before="240" w:after="240"/>
+        <w:ind w:left="1890"/>
+        <w:rPr>
+          <w:rFonts w:ascii="Times New Roman" w:eastAsia="Times New Roman" w:hAnsi="Times New Roman" w:cs="Times New Roman"/>
+          <w:i/>
+          <w:iCs/>
+        </w:rPr>
+      </w:pPr>
     </w:p>
     <w:p>
       <w:pPr>
@@ -4236,7 +4183,6 @@
           <w:rFonts w:ascii="Times New Roman" w:eastAsia="Times New Roman" w:hAnsi="Times New Roman" w:cs="Times New Roman"/>
           <w:i/>
           <w:iCs/>
-          <w:highlight w:val="yellow"/>
         </w:rPr>
       </w:pPr>
       <w:r>
@@ -4246,7 +4192,6 @@
           <w:bCs/>
           <w:i/>
           <w:iCs/>
-          <w:highlight w:val="yellow"/>
         </w:rPr>
         <w:t>Commit Message:</w:t>
       </w:r>
@@ -4255,7 +4200,6 @@
           <w:rFonts w:ascii="Times New Roman" w:eastAsia="Times New Roman" w:hAnsi="Times New Roman" w:cs="Times New Roman"/>
           <w:i/>
           <w:iCs/>
-          <w:highlight w:val="yellow"/>
         </w:rPr>
         <w:t xml:space="preserve"> [Insert Commit Message] Brief explanation of the </w:t>
       </w:r>
@@ -4264,10 +4208,31 @@
           <w:rFonts w:ascii="Times New Roman" w:eastAsia="Times New Roman" w:hAnsi="Times New Roman" w:cs="Times New Roman"/>
           <w:i/>
           <w:iCs/>
-          <w:highlight w:val="yellow"/>
         </w:rPr>
         <w:t>broader impact of the change</w:t>
       </w:r>
+    </w:p>
+    <w:p>
+      <w:pPr>
+        <w:pStyle w:val="ListParagraph"/>
+        <w:rPr>
+          <w:rFonts w:ascii="Times New Roman" w:eastAsia="Times New Roman" w:hAnsi="Times New Roman" w:cs="Times New Roman"/>
+          <w:i/>
+          <w:iCs/>
+        </w:rPr>
+      </w:pPr>
+    </w:p>
+    <w:p>
+      <w:pPr>
+        <w:pStyle w:val="ListParagraph"/>
+        <w:spacing w:before="240" w:after="240"/>
+        <w:ind w:left="1890"/>
+        <w:rPr>
+          <w:rFonts w:ascii="Times New Roman" w:eastAsia="Times New Roman" w:hAnsi="Times New Roman" w:cs="Times New Roman"/>
+          <w:i/>
+          <w:iCs/>
+        </w:rPr>
+      </w:pPr>
     </w:p>
     <w:p>
       <w:pPr>
@@ -4282,7 +4247,6 @@
           <w:rFonts w:ascii="Times New Roman" w:eastAsia="Times New Roman" w:hAnsi="Times New Roman" w:cs="Times New Roman"/>
           <w:i/>
           <w:iCs/>
-          <w:highlight w:val="yellow"/>
         </w:rPr>
       </w:pPr>
       <w:r>
@@ -4292,7 +4256,6 @@
           <w:bCs/>
           <w:i/>
           <w:iCs/>
-          <w:highlight w:val="yellow"/>
         </w:rPr>
         <w:t>Commit Message:</w:t>
       </w:r>
@@ -4301,7 +4264,6 @@
           <w:rFonts w:ascii="Times New Roman" w:eastAsia="Times New Roman" w:hAnsi="Times New Roman" w:cs="Times New Roman"/>
           <w:i/>
           <w:iCs/>
-          <w:highlight w:val="yellow"/>
         </w:rPr>
         <w:t xml:space="preserve"> [Insert Commit Message] Brief explanation of the </w:t>
       </w:r>
@@ -4310,7 +4272,6 @@
           <w:rFonts w:ascii="Times New Roman" w:eastAsia="Times New Roman" w:hAnsi="Times New Roman" w:cs="Times New Roman"/>
           <w:i/>
           <w:iCs/>
-          <w:highlight w:val="yellow"/>
         </w:rPr>
         <w:t>broader impact of the change</w:t>
       </w:r>
@@ -4323,6 +4284,22 @@
           <w:rFonts w:ascii="Times New Roman" w:eastAsia="Times New Roman" w:hAnsi="Times New Roman" w:cs="Times New Roman"/>
           <w:b/>
           <w:bCs/>
+        </w:rPr>
+      </w:pPr>
+    </w:p>
+    <w:p>
+      <w:pPr>
+        <w:ind w:left="1440"/>
+        <w:rPr>
+          <w:rFonts w:ascii="Times New Roman" w:eastAsia="Times New Roman" w:hAnsi="Times New Roman" w:cs="Times New Roman"/>
+        </w:rPr>
+      </w:pPr>
+    </w:p>
+    <w:p>
+      <w:pPr>
+        <w:ind w:left="1440"/>
+        <w:rPr>
+          <w:rFonts w:ascii="Times New Roman" w:eastAsia="Times New Roman" w:hAnsi="Times New Roman" w:cs="Times New Roman"/>
         </w:rPr>
       </w:pPr>
     </w:p>
@@ -4355,6 +4332,7 @@
         <w:rPr>
           <w:rFonts w:ascii="Times New Roman" w:eastAsia="Times New Roman" w:hAnsi="Times New Roman" w:cs="Times New Roman"/>
         </w:rPr>
+        <w:lastRenderedPageBreak/>
         <w:t>Conclusions</w:t>
       </w:r>
     </w:p>
@@ -4446,7 +4424,6 @@
           <w:iCs/>
           <w:highlight w:val="yellow"/>
         </w:rPr>
-        <w:lastRenderedPageBreak/>
         <w:t xml:space="preserve">Interpretation of what the results mean in terms of your RQ and the </w:t>
       </w:r>
       <w:r>

</xml_diff>

<commit_message>
Change in Research Question based on Visualisation
</commit_message>
<xml_diff>
--- a/7COM1079_Final report_template-2.docx
+++ b/7COM1079_Final report_template-2.docx
@@ -2282,7 +2282,147 @@
           <w:b/>
           <w:bCs/>
         </w:rPr>
-        <w:t xml:space="preserve">Research question: Is there any difference in mean of Temperature between Year 1961–1981, Year 1982–2001 and Year 2002–2022? </w:t>
+        <w:t xml:space="preserve">Research question: </w:t>
+      </w:r>
+      <w:r>
+        <w:rPr>
+          <w:rFonts w:ascii="Times New Roman" w:eastAsia="Times New Roman" w:hAnsi="Times New Roman" w:cs="Times New Roman"/>
+          <w:b/>
+          <w:bCs/>
+        </w:rPr>
+        <w:t xml:space="preserve">Is there any </w:t>
+      </w:r>
+      <w:r>
+        <w:rPr>
+          <w:rFonts w:ascii="Times New Roman" w:eastAsia="Times New Roman" w:hAnsi="Times New Roman" w:cs="Times New Roman"/>
+          <w:b/>
+          <w:bCs/>
+        </w:rPr>
+        <w:t>difference</w:t>
+      </w:r>
+      <w:r>
+        <w:rPr>
+          <w:rFonts w:ascii="Times New Roman" w:eastAsia="Times New Roman" w:hAnsi="Times New Roman" w:cs="Times New Roman"/>
+          <w:b/>
+          <w:bCs/>
+        </w:rPr>
+        <w:t xml:space="preserve"> </w:t>
+      </w:r>
+      <w:r>
+        <w:rPr>
+          <w:rFonts w:ascii="Times New Roman" w:eastAsia="Times New Roman" w:hAnsi="Times New Roman" w:cs="Times New Roman"/>
+          <w:b/>
+          <w:bCs/>
+        </w:rPr>
+        <w:t xml:space="preserve">in median of </w:t>
+      </w:r>
+      <w:proofErr w:type="gramStart"/>
+      <w:r>
+        <w:rPr>
+          <w:rFonts w:ascii="Times New Roman" w:eastAsia="Times New Roman" w:hAnsi="Times New Roman" w:cs="Times New Roman"/>
+          <w:b/>
+          <w:bCs/>
+        </w:rPr>
+        <w:t>Global  Average</w:t>
+      </w:r>
+      <w:proofErr w:type="gramEnd"/>
+      <w:r>
+        <w:rPr>
+          <w:rFonts w:ascii="Times New Roman" w:eastAsia="Times New Roman" w:hAnsi="Times New Roman" w:cs="Times New Roman"/>
+          <w:b/>
+          <w:bCs/>
+        </w:rPr>
+        <w:t xml:space="preserve"> Temperature </w:t>
+      </w:r>
+      <w:proofErr w:type="spellStart"/>
+      <w:r>
+        <w:rPr>
+          <w:rFonts w:ascii="Times New Roman" w:eastAsia="Times New Roman" w:hAnsi="Times New Roman" w:cs="Times New Roman"/>
+          <w:b/>
+          <w:bCs/>
+        </w:rPr>
+        <w:t>anamoly</w:t>
+      </w:r>
+      <w:proofErr w:type="spellEnd"/>
+      <w:r>
+        <w:rPr>
+          <w:rFonts w:ascii="Times New Roman" w:eastAsia="Times New Roman" w:hAnsi="Times New Roman" w:cs="Times New Roman"/>
+          <w:b/>
+          <w:bCs/>
+        </w:rPr>
+        <w:t xml:space="preserve"> </w:t>
+      </w:r>
+      <w:r>
+        <w:rPr>
+          <w:rFonts w:ascii="Times New Roman" w:eastAsia="Times New Roman" w:hAnsi="Times New Roman" w:cs="Times New Roman"/>
+          <w:b/>
+          <w:bCs/>
+        </w:rPr>
+        <w:t xml:space="preserve">between </w:t>
+      </w:r>
+      <w:r>
+        <w:rPr>
+          <w:rFonts w:ascii="Times New Roman" w:eastAsia="Times New Roman" w:hAnsi="Times New Roman" w:cs="Times New Roman"/>
+          <w:b/>
+          <w:bCs/>
+        </w:rPr>
+        <w:t>the Periods</w:t>
+      </w:r>
+      <w:r>
+        <w:rPr>
+          <w:rFonts w:ascii="Times New Roman" w:eastAsia="Times New Roman" w:hAnsi="Times New Roman" w:cs="Times New Roman"/>
+          <w:b/>
+          <w:bCs/>
+        </w:rPr>
+        <w:t xml:space="preserve"> 1961 – 1991 </w:t>
+      </w:r>
+      <w:r>
+        <w:rPr>
+          <w:rFonts w:ascii="Times New Roman" w:eastAsia="Times New Roman" w:hAnsi="Times New Roman" w:cs="Times New Roman"/>
+          <w:b/>
+          <w:bCs/>
+        </w:rPr>
+        <w:t>and</w:t>
+      </w:r>
+      <w:r>
+        <w:rPr>
+          <w:rFonts w:ascii="Times New Roman" w:eastAsia="Times New Roman" w:hAnsi="Times New Roman" w:cs="Times New Roman"/>
+          <w:b/>
+          <w:bCs/>
+        </w:rPr>
+        <w:t xml:space="preserve"> </w:t>
+      </w:r>
+      <w:r>
+        <w:rPr>
+          <w:rFonts w:ascii="Times New Roman" w:eastAsia="Times New Roman" w:hAnsi="Times New Roman" w:cs="Times New Roman"/>
+          <w:b/>
+          <w:bCs/>
+        </w:rPr>
+        <w:t>1992 -</w:t>
+      </w:r>
+      <w:r>
+        <w:rPr>
+          <w:rFonts w:ascii="Times New Roman" w:eastAsia="Times New Roman" w:hAnsi="Times New Roman" w:cs="Times New Roman"/>
+          <w:b/>
+          <w:bCs/>
+        </w:rPr>
+        <w:t xml:space="preserve"> </w:t>
+      </w:r>
+      <w:r>
+        <w:rPr>
+          <w:rFonts w:ascii="Times New Roman" w:eastAsia="Times New Roman" w:hAnsi="Times New Roman" w:cs="Times New Roman"/>
+          <w:b/>
+          <w:bCs/>
+        </w:rPr>
+        <w:t>2022</w:t>
+      </w:r>
+      <w:r>
+        <w:rPr>
+          <w:rFonts w:ascii="Times New Roman" w:eastAsia="Times New Roman" w:hAnsi="Times New Roman" w:cs="Times New Roman"/>
+          <w:b/>
+          <w:bCs/>
+        </w:rPr>
+        <w:t>?</w:t>
       </w:r>
     </w:p>
     <w:p>
@@ -2629,7 +2769,7 @@
           <w:b/>
           <w:bCs/>
         </w:rPr>
-        <w:t xml:space="preserve">RQ: Is there any </w:t>
+        <w:t xml:space="preserve">RQ: </w:t>
       </w:r>
       <w:r>
         <w:rPr>
@@ -2637,6 +2777,14 @@
           <w:b/>
           <w:bCs/>
         </w:rPr>
+        <w:t xml:space="preserve">Is there any </w:t>
+      </w:r>
+      <w:r>
+        <w:rPr>
+          <w:rFonts w:ascii="Times New Roman" w:eastAsia="Times New Roman" w:hAnsi="Times New Roman" w:cs="Times New Roman"/>
+          <w:b/>
+          <w:bCs/>
+        </w:rPr>
         <w:t>difference</w:t>
       </w:r>
       <w:r>
@@ -2653,7 +2801,7 @@
           <w:b/>
           <w:bCs/>
         </w:rPr>
-        <w:t xml:space="preserve">in mean of </w:t>
+        <w:t xml:space="preserve">in median of </w:t>
       </w:r>
       <w:proofErr w:type="gramStart"/>
       <w:r>
@@ -2673,21 +2821,23 @@
         </w:rPr>
         <w:t xml:space="preserve"> Temperature </w:t>
       </w:r>
+      <w:proofErr w:type="spellStart"/>
       <w:r>
         <w:rPr>
           <w:rFonts w:ascii="Times New Roman" w:eastAsia="Times New Roman" w:hAnsi="Times New Roman" w:cs="Times New Roman"/>
           <w:b/>
           <w:bCs/>
         </w:rPr>
-        <w:t xml:space="preserve">between </w:t>
-      </w:r>
+        <w:t>anamoly</w:t>
+      </w:r>
+      <w:proofErr w:type="spellEnd"/>
       <w:r>
         <w:rPr>
           <w:rFonts w:ascii="Times New Roman" w:eastAsia="Times New Roman" w:hAnsi="Times New Roman" w:cs="Times New Roman"/>
           <w:b/>
           <w:bCs/>
         </w:rPr>
-        <w:t xml:space="preserve">Year 1961 -1981, </w:t>
+        <w:t xml:space="preserve"> between the Periods 1961 – 1991 </w:t>
       </w:r>
       <w:r>
         <w:rPr>
@@ -2695,7 +2845,7 @@
           <w:b/>
           <w:bCs/>
         </w:rPr>
-        <w:t xml:space="preserve">Year 1982 – 2001 </w:t>
+        <w:t>and</w:t>
       </w:r>
       <w:r>
         <w:rPr>
@@ -2703,7 +2853,7 @@
           <w:b/>
           <w:bCs/>
         </w:rPr>
-        <w:t xml:space="preserve">and </w:t>
+        <w:t xml:space="preserve"> 1992 -</w:t>
       </w:r>
       <w:r>
         <w:rPr>
@@ -2711,7 +2861,7 @@
           <w:b/>
           <w:bCs/>
         </w:rPr>
-        <w:t>Y</w:t>
+        <w:t xml:space="preserve"> </w:t>
       </w:r>
       <w:r>
         <w:rPr>
@@ -2719,7 +2869,7 @@
           <w:b/>
           <w:bCs/>
         </w:rPr>
-        <w:t xml:space="preserve">ear </w:t>
+        <w:t>2022</w:t>
       </w:r>
       <w:r>
         <w:rPr>
@@ -2727,39 +2877,7 @@
           <w:b/>
           <w:bCs/>
         </w:rPr>
-        <w:t>200</w:t>
-      </w:r>
-      <w:r>
-        <w:rPr>
-          <w:rFonts w:ascii="Times New Roman" w:eastAsia="Times New Roman" w:hAnsi="Times New Roman" w:cs="Times New Roman"/>
-          <w:b/>
-          <w:bCs/>
-        </w:rPr>
-        <w:t>2</w:t>
-      </w:r>
-      <w:r>
-        <w:rPr>
-          <w:rFonts w:ascii="Times New Roman" w:eastAsia="Times New Roman" w:hAnsi="Times New Roman" w:cs="Times New Roman"/>
-          <w:b/>
-          <w:bCs/>
-        </w:rPr>
-        <w:t xml:space="preserve"> -</w:t>
-      </w:r>
-      <w:r>
-        <w:rPr>
-          <w:rFonts w:ascii="Times New Roman" w:eastAsia="Times New Roman" w:hAnsi="Times New Roman" w:cs="Times New Roman"/>
-          <w:b/>
-          <w:bCs/>
-        </w:rPr>
-        <w:t xml:space="preserve"> 2022?</w:t>
-      </w:r>
-      <w:r>
-        <w:rPr>
-          <w:rFonts w:ascii="Times New Roman" w:eastAsia="Times New Roman" w:hAnsi="Times New Roman" w:cs="Times New Roman"/>
-          <w:b/>
-          <w:bCs/>
-        </w:rPr>
-        <w:t xml:space="preserve"> </w:t>
+        <w:t>?</w:t>
       </w:r>
     </w:p>
     <w:p>
@@ -5252,11 +5370,6 @@
         <w:docPartUnique/>
       </w:docPartObj>
     </w:sdtPr>
-    <w:sdtEndPr>
-      <w:rPr>
-        <w:rStyle w:val="PageNumber"/>
-      </w:rPr>
-    </w:sdtEndPr>
     <w:sdtContent>
       <w:p>
         <w:pPr>
@@ -5309,11 +5422,6 @@
         <w:docPartUnique/>
       </w:docPartObj>
     </w:sdtPr>
-    <w:sdtEndPr>
-      <w:rPr>
-        <w:rStyle w:val="PageNumber"/>
-      </w:rPr>
-    </w:sdtEndPr>
     <w:sdtContent>
       <w:p>
         <w:pPr>

</xml_diff>

<commit_message>
Edited Evaluation section in report
</commit_message>
<xml_diff>
--- a/7COM1079_Final report_template-2.docx
+++ b/7COM1079_Final report_template-2.docx
@@ -1731,21 +1731,15 @@
         <w:ind w:hanging="720"/>
         <w:rPr>
           <w:rFonts w:ascii="Times New Roman" w:eastAsia="Times New Roman" w:hAnsi="Times New Roman" w:cs="Times New Roman"/>
-        </w:rPr>
-      </w:pPr>
-      <w:r>
-        <w:rPr>
-          <w:rFonts w:ascii="Times New Roman" w:eastAsia="Times New Roman" w:hAnsi="Times New Roman" w:cs="Times New Roman"/>
-        </w:rPr>
-        <w:t xml:space="preserve">Problem statement and research motivation </w:t>
-      </w:r>
-      <w:r>
-        <w:rPr>
-          <w:rFonts w:ascii="Times New Roman" w:eastAsia="Times New Roman" w:hAnsi="Times New Roman" w:cs="Times New Roman"/>
           <w:b/>
           <w:bCs/>
         </w:rPr>
-        <w:t>(100 words)</w:t>
+      </w:pPr>
+      <w:r>
+        <w:rPr>
+          <w:rFonts w:ascii="Times New Roman" w:eastAsia="Times New Roman" w:hAnsi="Times New Roman" w:cs="Times New Roman"/>
+        </w:rPr>
+        <w:t>Problem statement and research motivation</w:t>
       </w:r>
     </w:p>
     <w:p>
@@ -1914,14 +1908,7 @@
         <w:rPr>
           <w:rFonts w:ascii="Times New Roman" w:eastAsia="Times New Roman" w:hAnsi="Times New Roman" w:cs="Times New Roman"/>
         </w:rPr>
-        <w:t xml:space="preserve">The data set </w:t>
-      </w:r>
-      <w:r>
-        <w:rPr>
-          <w:rFonts w:ascii="Times New Roman" w:eastAsia="Times New Roman" w:hAnsi="Times New Roman" w:cs="Times New Roman"/>
-          <w:b/>
-        </w:rPr>
-        <w:t>(75 words)</w:t>
+        <w:t>The data set</w:t>
       </w:r>
     </w:p>
     <w:p>
@@ -2284,12 +2271,35 @@
         </w:rPr>
         <w:t xml:space="preserve">Research question: </w:t>
       </w:r>
-      <w:r>
+    </w:p>
+    <w:p>
+      <w:pPr>
+        <w:pStyle w:val="ListParagraph"/>
+        <w:ind w:left="1440"/>
         <w:rPr>
           <w:rFonts w:ascii="Times New Roman" w:eastAsia="Times New Roman" w:hAnsi="Times New Roman" w:cs="Times New Roman"/>
           <w:b/>
           <w:bCs/>
         </w:rPr>
+      </w:pPr>
+    </w:p>
+    <w:p>
+      <w:pPr>
+        <w:pStyle w:val="ListParagraph"/>
+        <w:ind w:left="1440"/>
+        <w:jc w:val="both"/>
+        <w:rPr>
+          <w:rFonts w:ascii="Times New Roman" w:eastAsia="Times New Roman" w:hAnsi="Times New Roman" w:cs="Times New Roman"/>
+          <w:b/>
+          <w:bCs/>
+        </w:rPr>
+      </w:pPr>
+      <w:r>
+        <w:rPr>
+          <w:rFonts w:ascii="Times New Roman" w:eastAsia="Times New Roman" w:hAnsi="Times New Roman" w:cs="Times New Roman"/>
+          <w:b/>
+          <w:bCs/>
+        </w:rPr>
         <w:t xml:space="preserve">Is there any </w:t>
       </w:r>
       <w:r>
@@ -2314,7 +2324,23 @@
           <w:b/>
           <w:bCs/>
         </w:rPr>
-        <w:t xml:space="preserve">in median of </w:t>
+        <w:t xml:space="preserve">in </w:t>
+      </w:r>
+      <w:r>
+        <w:rPr>
+          <w:rFonts w:ascii="Times New Roman" w:eastAsia="Times New Roman" w:hAnsi="Times New Roman" w:cs="Times New Roman"/>
+          <w:b/>
+          <w:bCs/>
+        </w:rPr>
+        <w:t xml:space="preserve">the </w:t>
+      </w:r>
+      <w:r>
+        <w:rPr>
+          <w:rFonts w:ascii="Times New Roman" w:eastAsia="Times New Roman" w:hAnsi="Times New Roman" w:cs="Times New Roman"/>
+          <w:b/>
+          <w:bCs/>
+        </w:rPr>
+        <w:t xml:space="preserve">median of </w:t>
       </w:r>
       <w:proofErr w:type="gramStart"/>
       <w:r>
@@ -2334,23 +2360,29 @@
         </w:rPr>
         <w:t xml:space="preserve"> Temperature </w:t>
       </w:r>
-      <w:proofErr w:type="spellStart"/>
       <w:r>
         <w:rPr>
           <w:rFonts w:ascii="Times New Roman" w:eastAsia="Times New Roman" w:hAnsi="Times New Roman" w:cs="Times New Roman"/>
           <w:b/>
           <w:bCs/>
         </w:rPr>
-        <w:t>anamoly</w:t>
-      </w:r>
-      <w:proofErr w:type="spellEnd"/>
+        <w:t>an</w:t>
+      </w:r>
       <w:r>
         <w:rPr>
           <w:rFonts w:ascii="Times New Roman" w:eastAsia="Times New Roman" w:hAnsi="Times New Roman" w:cs="Times New Roman"/>
           <w:b/>
           <w:bCs/>
         </w:rPr>
-        <w:t xml:space="preserve"> </w:t>
+        <w:t>oma</w:t>
+      </w:r>
+      <w:r>
+        <w:rPr>
+          <w:rFonts w:ascii="Times New Roman" w:eastAsia="Times New Roman" w:hAnsi="Times New Roman" w:cs="Times New Roman"/>
+          <w:b/>
+          <w:bCs/>
+        </w:rPr>
+        <w:t xml:space="preserve">ly </w:t>
       </w:r>
       <w:r>
         <w:rPr>
@@ -2468,6 +2500,7 @@
       <w:pPr>
         <w:pStyle w:val="ListParagraph"/>
         <w:ind w:left="1440"/>
+        <w:jc w:val="both"/>
         <w:rPr>
           <w:rFonts w:ascii="Times New Roman" w:hAnsi="Times New Roman" w:cs="Times New Roman"/>
           <w:color w:val="000000"/>
@@ -2515,6 +2548,18 @@
       <w:pPr>
         <w:pStyle w:val="ListParagraph"/>
         <w:ind w:left="1440"/>
+        <w:jc w:val="both"/>
+        <w:rPr>
+          <w:rFonts w:ascii="Times New Roman" w:hAnsi="Times New Roman" w:cs="Times New Roman"/>
+          <w:color w:val="000000"/>
+        </w:rPr>
+      </w:pPr>
+    </w:p>
+    <w:p>
+      <w:pPr>
+        <w:pStyle w:val="ListParagraph"/>
+        <w:ind w:left="1440"/>
+        <w:jc w:val="both"/>
         <w:rPr>
           <w:rFonts w:ascii="Times New Roman" w:eastAsia="Times New Roman" w:hAnsi="Times New Roman" w:cs="Times New Roman"/>
         </w:rPr>
@@ -2606,7 +2651,6 @@
         <w:rPr>
           <w:rFonts w:ascii="Times New Roman" w:eastAsia="Times New Roman" w:hAnsi="Times New Roman" w:cs="Times New Roman"/>
         </w:rPr>
-        <w:lastRenderedPageBreak/>
         <w:t>Background research</w:t>
       </w:r>
     </w:p>
@@ -3952,7 +3996,6 @@
         <w:rPr>
           <w:rFonts w:ascii="Times New Roman" w:eastAsia="Times New Roman" w:hAnsi="Times New Roman" w:cs="Times New Roman"/>
         </w:rPr>
-        <w:lastRenderedPageBreak/>
         <w:t xml:space="preserve"> </w:t>
       </w:r>
     </w:p>
@@ -4420,8 +4463,8 @@
         <w:ind w:hanging="720"/>
         <w:rPr>
           <w:rFonts w:ascii="Times New Roman" w:eastAsia="Times New Roman" w:hAnsi="Times New Roman" w:cs="Times New Roman"/>
-          <w:b/>
-          <w:bCs/>
+          <w:i/>
+          <w:iCs/>
         </w:rPr>
       </w:pPr>
       <w:r>
@@ -4440,15 +4483,7 @@
         <w:rPr>
           <w:rFonts w:ascii="Times New Roman" w:eastAsia="Times New Roman" w:hAnsi="Times New Roman" w:cs="Times New Roman"/>
         </w:rPr>
-        <w:t xml:space="preserve"> log output </w:t>
-      </w:r>
-      <w:r>
-        <w:rPr>
-          <w:rFonts w:ascii="Times New Roman" w:eastAsia="Times New Roman" w:hAnsi="Times New Roman" w:cs="Times New Roman"/>
-          <w:b/>
-          <w:bCs/>
-        </w:rPr>
-        <w:t xml:space="preserve">(50 words) </w:t>
+        <w:t xml:space="preserve"> log output</w:t>
       </w:r>
     </w:p>
     <w:p>
@@ -4549,6 +4584,7 @@
         </w:numPr>
         <w:spacing w:before="240" w:after="240"/>
         <w:ind w:left="1890"/>
+        <w:jc w:val="both"/>
         <w:rPr>
           <w:rFonts w:ascii="Times New Roman" w:eastAsia="Times New Roman" w:hAnsi="Times New Roman" w:cs="Times New Roman"/>
           <w:i/>
@@ -4563,39 +4599,71 @@
           <w:i/>
           <w:iCs/>
         </w:rPr>
-        <w:t>Commit Message:</w:t>
-      </w:r>
-      <w:r>
-        <w:rPr>
-          <w:rFonts w:ascii="Times New Roman" w:eastAsia="Times New Roman" w:hAnsi="Times New Roman" w:cs="Times New Roman"/>
-          <w:i/>
-          <w:iCs/>
-        </w:rPr>
-        <w:t xml:space="preserve"> [Insert Commit Message] Brief explanation of </w:t>
-      </w:r>
-      <w:r>
-        <w:rPr>
-          <w:rFonts w:ascii="Times New Roman" w:eastAsia="Times New Roman" w:hAnsi="Times New Roman" w:cs="Times New Roman"/>
-          <w:i/>
-          <w:iCs/>
-        </w:rPr>
-        <w:t>the broader</w:t>
-      </w:r>
-      <w:r>
-        <w:rPr>
-          <w:rFonts w:ascii="Times New Roman" w:eastAsia="Times New Roman" w:hAnsi="Times New Roman" w:cs="Times New Roman"/>
-          <w:i/>
-          <w:iCs/>
-        </w:rPr>
-        <w:t xml:space="preserve"> impact</w:t>
-      </w:r>
-      <w:r>
-        <w:rPr>
-          <w:rFonts w:ascii="Times New Roman" w:eastAsia="Times New Roman" w:hAnsi="Times New Roman" w:cs="Times New Roman"/>
-          <w:i/>
-          <w:iCs/>
-        </w:rPr>
-        <w:t xml:space="preserve"> of the change</w:t>
+        <w:t>Commit Message</w:t>
+      </w:r>
+      <w:r>
+        <w:rPr>
+          <w:rFonts w:ascii="Times New Roman" w:eastAsia="Times New Roman" w:hAnsi="Times New Roman" w:cs="Times New Roman"/>
+          <w:b/>
+          <w:bCs/>
+        </w:rPr>
+        <w:t>:</w:t>
+      </w:r>
+      <w:r>
+        <w:rPr>
+          <w:rFonts w:ascii="Times New Roman" w:eastAsia="Times New Roman" w:hAnsi="Times New Roman" w:cs="Times New Roman"/>
+        </w:rPr>
+        <w:t xml:space="preserve"> [</w:t>
+      </w:r>
+      <w:r>
+        <w:rPr>
+          <w:rFonts w:ascii="Times New Roman" w:eastAsia="Times New Roman" w:hAnsi="Times New Roman" w:cs="Times New Roman"/>
+        </w:rPr>
+        <w:t>RQ Updated in Report</w:t>
+      </w:r>
+      <w:r>
+        <w:rPr>
+          <w:rFonts w:ascii="Times New Roman" w:eastAsia="Times New Roman" w:hAnsi="Times New Roman" w:cs="Times New Roman"/>
+        </w:rPr>
+        <w:t>]</w:t>
+      </w:r>
+      <w:r>
+        <w:rPr>
+          <w:rFonts w:ascii="Times New Roman" w:eastAsia="Times New Roman" w:hAnsi="Times New Roman" w:cs="Times New Roman"/>
+          <w:i/>
+          <w:iCs/>
+        </w:rPr>
+        <w:t xml:space="preserve"> </w:t>
+      </w:r>
+      <w:r>
+        <w:rPr>
+          <w:rFonts w:ascii="Times New Roman" w:eastAsia="Times New Roman" w:hAnsi="Times New Roman" w:cs="Times New Roman"/>
+        </w:rPr>
+        <w:t>We changed the RQ</w:t>
+      </w:r>
+      <w:r>
+        <w:rPr>
+          <w:rFonts w:ascii="Times New Roman" w:eastAsia="Times New Roman" w:hAnsi="Times New Roman" w:cs="Times New Roman"/>
+        </w:rPr>
+        <w:t xml:space="preserve"> in the report</w:t>
+      </w:r>
+      <w:r>
+        <w:rPr>
+          <w:rFonts w:ascii="Times New Roman" w:eastAsia="Times New Roman" w:hAnsi="Times New Roman" w:cs="Times New Roman"/>
+        </w:rPr>
+        <w:t xml:space="preserve"> based on the </w:t>
+      </w:r>
+      <w:r>
+        <w:rPr>
+          <w:rFonts w:ascii="Times New Roman" w:eastAsia="Times New Roman" w:hAnsi="Times New Roman" w:cs="Times New Roman"/>
+        </w:rPr>
+        <w:t>feedback from the demo and our analysis</w:t>
+      </w:r>
+      <w:r>
+        <w:rPr>
+          <w:rFonts w:ascii="Times New Roman" w:eastAsia="Times New Roman" w:hAnsi="Times New Roman" w:cs="Times New Roman"/>
+        </w:rPr>
+        <w:t>.</w:t>
       </w:r>
     </w:p>
     <w:p>
@@ -4603,6 +4671,7 @@
         <w:pStyle w:val="ListParagraph"/>
         <w:spacing w:before="240" w:after="240"/>
         <w:ind w:left="1890"/>
+        <w:jc w:val="both"/>
         <w:rPr>
           <w:rFonts w:ascii="Times New Roman" w:eastAsia="Times New Roman" w:hAnsi="Times New Roman" w:cs="Times New Roman"/>
           <w:i/>
@@ -4619,6 +4688,7 @@
         </w:numPr>
         <w:spacing w:before="240" w:after="240"/>
         <w:ind w:left="1890"/>
+        <w:jc w:val="both"/>
         <w:rPr>
           <w:rFonts w:ascii="Times New Roman" w:eastAsia="Times New Roman" w:hAnsi="Times New Roman" w:cs="Times New Roman"/>
           <w:i/>
@@ -4633,28 +4703,57 @@
           <w:i/>
           <w:iCs/>
         </w:rPr>
-        <w:t>Commit Message:</w:t>
-      </w:r>
-      <w:r>
-        <w:rPr>
-          <w:rFonts w:ascii="Times New Roman" w:eastAsia="Times New Roman" w:hAnsi="Times New Roman" w:cs="Times New Roman"/>
-          <w:i/>
-          <w:iCs/>
-        </w:rPr>
-        <w:t xml:space="preserve"> [Insert Commit Message] Brief explanation of the </w:t>
-      </w:r>
-      <w:r>
-        <w:rPr>
-          <w:rFonts w:ascii="Times New Roman" w:eastAsia="Times New Roman" w:hAnsi="Times New Roman" w:cs="Times New Roman"/>
-          <w:i/>
-          <w:iCs/>
-        </w:rPr>
-        <w:t>broader impact of the change</w:t>
-      </w:r>
-    </w:p>
-    <w:p>
-      <w:pPr>
-        <w:pStyle w:val="ListParagraph"/>
+        <w:t>Commit Message</w:t>
+      </w:r>
+      <w:r>
+        <w:rPr>
+          <w:rFonts w:ascii="Times New Roman" w:eastAsia="Times New Roman" w:hAnsi="Times New Roman" w:cs="Times New Roman"/>
+          <w:b/>
+          <w:bCs/>
+        </w:rPr>
+        <w:t>:</w:t>
+      </w:r>
+      <w:r>
+        <w:rPr>
+          <w:rFonts w:ascii="Times New Roman" w:eastAsia="Times New Roman" w:hAnsi="Times New Roman" w:cs="Times New Roman"/>
+        </w:rPr>
+        <w:t xml:space="preserve"> [</w:t>
+      </w:r>
+      <w:r>
+        <w:rPr>
+          <w:rFonts w:ascii="Times New Roman" w:eastAsia="Times New Roman" w:hAnsi="Times New Roman" w:cs="Times New Roman"/>
+        </w:rPr>
+        <w:t>New Dataset made for merging mean temperature for different range of years</w:t>
+      </w:r>
+      <w:r>
+        <w:rPr>
+          <w:rFonts w:ascii="Times New Roman" w:eastAsia="Times New Roman" w:hAnsi="Times New Roman" w:cs="Times New Roman"/>
+        </w:rPr>
+        <w:t xml:space="preserve">] </w:t>
+      </w:r>
+      <w:r>
+        <w:rPr>
+          <w:rFonts w:ascii="Times New Roman" w:eastAsia="Times New Roman" w:hAnsi="Times New Roman" w:cs="Times New Roman"/>
+        </w:rPr>
+        <w:t xml:space="preserve">We created a subset from the dataset in which </w:t>
+      </w:r>
+      <w:r>
+        <w:rPr>
+          <w:rFonts w:ascii="Times New Roman" w:eastAsia="Times New Roman" w:hAnsi="Times New Roman" w:cs="Times New Roman"/>
+        </w:rPr>
+        <w:t>two columns were made for two periods</w:t>
+      </w:r>
+      <w:r>
+        <w:rPr>
+          <w:rFonts w:ascii="Times New Roman" w:eastAsia="Times New Roman" w:hAnsi="Times New Roman" w:cs="Times New Roman"/>
+        </w:rPr>
+        <w:t>.</w:t>
+      </w:r>
+    </w:p>
+    <w:p>
+      <w:pPr>
+        <w:pStyle w:val="ListParagraph"/>
+        <w:jc w:val="both"/>
         <w:rPr>
           <w:rFonts w:ascii="Times New Roman" w:eastAsia="Times New Roman" w:hAnsi="Times New Roman" w:cs="Times New Roman"/>
           <w:i/>
@@ -4667,6 +4766,7 @@
         <w:pStyle w:val="ListParagraph"/>
         <w:spacing w:before="240" w:after="240"/>
         <w:ind w:left="1890"/>
+        <w:jc w:val="both"/>
         <w:rPr>
           <w:rFonts w:ascii="Times New Roman" w:eastAsia="Times New Roman" w:hAnsi="Times New Roman" w:cs="Times New Roman"/>
           <w:i/>
@@ -4683,10 +4783,9 @@
         </w:numPr>
         <w:spacing w:before="240" w:after="240"/>
         <w:ind w:left="1890"/>
-        <w:rPr>
-          <w:rFonts w:ascii="Times New Roman" w:eastAsia="Times New Roman" w:hAnsi="Times New Roman" w:cs="Times New Roman"/>
-          <w:i/>
-          <w:iCs/>
+        <w:jc w:val="both"/>
+        <w:rPr>
+          <w:rFonts w:ascii="Times New Roman" w:eastAsia="Times New Roman" w:hAnsi="Times New Roman" w:cs="Times New Roman"/>
         </w:rPr>
       </w:pPr>
       <w:r>
@@ -4697,67 +4796,106 @@
           <w:i/>
           <w:iCs/>
         </w:rPr>
-        <w:t>Commit Message:</w:t>
-      </w:r>
-      <w:r>
-        <w:rPr>
-          <w:rFonts w:ascii="Times New Roman" w:eastAsia="Times New Roman" w:hAnsi="Times New Roman" w:cs="Times New Roman"/>
-          <w:i/>
-          <w:iCs/>
-        </w:rPr>
-        <w:t xml:space="preserve"> [Insert Commit Message] Brief explanation of the </w:t>
-      </w:r>
-      <w:r>
-        <w:rPr>
-          <w:rFonts w:ascii="Times New Roman" w:eastAsia="Times New Roman" w:hAnsi="Times New Roman" w:cs="Times New Roman"/>
-          <w:i/>
-          <w:iCs/>
-        </w:rPr>
-        <w:t>broader impact of the change</w:t>
-      </w:r>
-    </w:p>
-    <w:p>
-      <w:pPr>
-        <w:pStyle w:val="ListParagraph"/>
-        <w:ind w:left="1080"/>
+        <w:t>Commit Message</w:t>
+      </w:r>
+      <w:r>
         <w:rPr>
           <w:rFonts w:ascii="Times New Roman" w:eastAsia="Times New Roman" w:hAnsi="Times New Roman" w:cs="Times New Roman"/>
           <w:b/>
           <w:bCs/>
         </w:rPr>
-      </w:pPr>
-    </w:p>
-    <w:p>
-      <w:pPr>
-        <w:ind w:left="1440"/>
-        <w:rPr>
-          <w:rFonts w:ascii="Times New Roman" w:eastAsia="Times New Roman" w:hAnsi="Times New Roman" w:cs="Times New Roman"/>
-        </w:rPr>
-      </w:pPr>
-    </w:p>
-    <w:p>
-      <w:pPr>
-        <w:ind w:left="1440"/>
-        <w:rPr>
-          <w:rFonts w:ascii="Times New Roman" w:eastAsia="Times New Roman" w:hAnsi="Times New Roman" w:cs="Times New Roman"/>
-        </w:rPr>
-      </w:pPr>
-    </w:p>
-    <w:p>
-      <w:pPr>
-        <w:ind w:left="1440"/>
-        <w:rPr>
-          <w:rFonts w:ascii="Times New Roman" w:eastAsia="Times New Roman" w:hAnsi="Times New Roman" w:cs="Times New Roman"/>
-        </w:rPr>
-      </w:pPr>
-    </w:p>
-    <w:p>
-      <w:pPr>
-        <w:ind w:left="1440"/>
-        <w:rPr>
-          <w:rFonts w:ascii="Times New Roman" w:eastAsia="Times New Roman" w:hAnsi="Times New Roman" w:cs="Times New Roman"/>
-        </w:rPr>
-      </w:pPr>
+        <w:t>:</w:t>
+      </w:r>
+      <w:r>
+        <w:rPr>
+          <w:rFonts w:ascii="Times New Roman" w:eastAsia="Times New Roman" w:hAnsi="Times New Roman" w:cs="Times New Roman"/>
+        </w:rPr>
+        <w:t xml:space="preserve"> [</w:t>
+      </w:r>
+      <w:r>
+        <w:rPr>
+          <w:rFonts w:ascii="Times New Roman" w:eastAsia="Times New Roman" w:hAnsi="Times New Roman" w:cs="Times New Roman"/>
+        </w:rPr>
+        <w:t>Boxplot is created and after that t-test is performed</w:t>
+      </w:r>
+      <w:r>
+        <w:rPr>
+          <w:rFonts w:ascii="Times New Roman" w:eastAsia="Times New Roman" w:hAnsi="Times New Roman" w:cs="Times New Roman"/>
+        </w:rPr>
+        <w:t xml:space="preserve">] </w:t>
+      </w:r>
+      <w:r>
+        <w:rPr>
+          <w:rFonts w:ascii="Times New Roman" w:eastAsia="Times New Roman" w:hAnsi="Times New Roman" w:cs="Times New Roman"/>
+        </w:rPr>
+        <w:t xml:space="preserve">After analysis of the </w:t>
+      </w:r>
+      <w:r>
+        <w:rPr>
+          <w:rFonts w:ascii="Times New Roman" w:eastAsia="Times New Roman" w:hAnsi="Times New Roman" w:cs="Times New Roman"/>
+        </w:rPr>
+        <w:t>new subset</w:t>
+      </w:r>
+      <w:r>
+        <w:rPr>
+          <w:rFonts w:ascii="Times New Roman" w:eastAsia="Times New Roman" w:hAnsi="Times New Roman" w:cs="Times New Roman"/>
+        </w:rPr>
+        <w:t>, we vi</w:t>
+      </w:r>
+      <w:r>
+        <w:rPr>
+          <w:rFonts w:ascii="Times New Roman" w:eastAsia="Times New Roman" w:hAnsi="Times New Roman" w:cs="Times New Roman"/>
+        </w:rPr>
+        <w:t>s</w:t>
+      </w:r>
+      <w:r>
+        <w:rPr>
+          <w:rFonts w:ascii="Times New Roman" w:eastAsia="Times New Roman" w:hAnsi="Times New Roman" w:cs="Times New Roman"/>
+        </w:rPr>
+        <w:t xml:space="preserve">ualised it using </w:t>
+      </w:r>
+      <w:r>
+        <w:rPr>
+          <w:rFonts w:ascii="Times New Roman" w:eastAsia="Times New Roman" w:hAnsi="Times New Roman" w:cs="Times New Roman"/>
+        </w:rPr>
+        <w:t xml:space="preserve">a </w:t>
+      </w:r>
+      <w:r>
+        <w:rPr>
+          <w:rFonts w:ascii="Times New Roman" w:eastAsia="Times New Roman" w:hAnsi="Times New Roman" w:cs="Times New Roman"/>
+        </w:rPr>
+        <w:t xml:space="preserve">boxplot </w:t>
+      </w:r>
+      <w:r>
+        <w:rPr>
+          <w:rFonts w:ascii="Times New Roman" w:eastAsia="Times New Roman" w:hAnsi="Times New Roman" w:cs="Times New Roman"/>
+        </w:rPr>
+        <w:t xml:space="preserve">and then </w:t>
+      </w:r>
+      <w:r>
+        <w:rPr>
+          <w:rFonts w:ascii="Times New Roman" w:eastAsia="Times New Roman" w:hAnsi="Times New Roman" w:cs="Times New Roman"/>
+        </w:rPr>
+        <w:t xml:space="preserve">a </w:t>
+      </w:r>
+      <w:r>
+        <w:rPr>
+          <w:rFonts w:ascii="Times New Roman" w:eastAsia="Times New Roman" w:hAnsi="Times New Roman" w:cs="Times New Roman"/>
+        </w:rPr>
+        <w:t xml:space="preserve">paired t-test was performed on the </w:t>
+      </w:r>
+      <w:r>
+        <w:rPr>
+          <w:rFonts w:ascii="Times New Roman" w:eastAsia="Times New Roman" w:hAnsi="Times New Roman" w:cs="Times New Roman"/>
+        </w:rPr>
+        <w:t>it</w:t>
+      </w:r>
+      <w:r>
+        <w:rPr>
+          <w:rFonts w:ascii="Times New Roman" w:eastAsia="Times New Roman" w:hAnsi="Times New Roman" w:cs="Times New Roman"/>
+        </w:rPr>
+        <w:t>.</w:t>
+      </w:r>
     </w:p>
     <w:p>
       <w:pPr>

</xml_diff>